<commit_message>
updated agenda for weeks 2 and 3
added the task of attending the stat311 lectures for 04/03 and 04/10
</commit_message>
<xml_diff>
--- a/agenda/week2.docx
+++ b/agenda/week2.docx
@@ -1184,8 +1184,32 @@
           <w:sz w:val="22"/>
           <w:szCs w:val="22"/>
         </w:rPr>
-        <w:t>…</w:t>
-      </w:r>
+        <w:t xml:space="preserve">Attend STAT 311 lecture </w:t>
+      </w:r>
+      <w:r>
+        <w:rPr>
+          <w:sz w:val="22"/>
+          <w:szCs w:val="22"/>
+        </w:rPr>
+        <w:t xml:space="preserve">3:30-4:50pm </w:t>
+      </w:r>
+      <w:r>
+        <w:rPr>
+          <w:sz w:val="22"/>
+          <w:szCs w:val="22"/>
+        </w:rPr>
+        <w:t xml:space="preserve">in </w:t>
+      </w:r>
+      <w:hyperlink r:id="rId15" w:history="1">
+        <w:r>
+          <w:rPr>
+            <w:rStyle w:val="Hyperlink"/>
+            <w:sz w:val="22"/>
+            <w:szCs w:val="22"/>
+          </w:rPr>
+          <w:t>CSE2 G20</w:t>
+        </w:r>
+      </w:hyperlink>
     </w:p>
     <w:p>
       <w:pPr>
@@ -1230,7 +1254,7 @@
           <w:szCs w:val="22"/>
         </w:rPr>
       </w:pPr>
-      <w:hyperlink r:id="rId15" w:history="1">
+      <w:hyperlink r:id="rId16" w:history="1">
         <w:r>
           <w:rPr>
             <w:rStyle w:val="Hyperlink"/>
@@ -1331,39 +1355,6 @@
           <w:szCs w:val="22"/>
         </w:rPr>
         <w:t xml:space="preserve">STAT 311 AA – 3:30-4:20pm in </w:t>
-      </w:r>
-      <w:hyperlink r:id="rId16" w:history="1">
-        <w:r>
-          <w:rPr>
-            <w:rStyle w:val="Hyperlink"/>
-            <w:sz w:val="22"/>
-            <w:szCs w:val="22"/>
-          </w:rPr>
-          <w:t>MGH 295</w:t>
-        </w:r>
-      </w:hyperlink>
-    </w:p>
-    <w:p>
-      <w:pPr>
-        <w:pStyle w:val="ListParagraph"/>
-        <w:keepNext/>
-        <w:keepLines/>
-        <w:numPr>
-          <w:ilvl w:val="2"/>
-          <w:numId w:val="1"/>
-        </w:numPr>
-        <w:ind w:left="1440"/>
-        <w:rPr>
-          <w:sz w:val="22"/>
-          <w:szCs w:val="22"/>
-        </w:rPr>
-      </w:pPr>
-      <w:r>
-        <w:rPr>
-          <w:sz w:val="22"/>
-          <w:szCs w:val="22"/>
-        </w:rPr>
-        <w:t xml:space="preserve">STAT 311 AB – 4:30-5:20pm in </w:t>
       </w:r>
       <w:hyperlink r:id="rId17" w:history="1">
         <w:r>
@@ -1379,6 +1370,39 @@
     <w:p>
       <w:pPr>
         <w:pStyle w:val="ListParagraph"/>
+        <w:keepNext/>
+        <w:keepLines/>
+        <w:numPr>
+          <w:ilvl w:val="2"/>
+          <w:numId w:val="1"/>
+        </w:numPr>
+        <w:ind w:left="1440"/>
+        <w:rPr>
+          <w:sz w:val="22"/>
+          <w:szCs w:val="22"/>
+        </w:rPr>
+      </w:pPr>
+      <w:r>
+        <w:rPr>
+          <w:sz w:val="22"/>
+          <w:szCs w:val="22"/>
+        </w:rPr>
+        <w:t xml:space="preserve">STAT 311 AB – 4:30-5:20pm in </w:t>
+      </w:r>
+      <w:hyperlink r:id="rId18" w:history="1">
+        <w:r>
+          <w:rPr>
+            <w:rStyle w:val="Hyperlink"/>
+            <w:sz w:val="22"/>
+            <w:szCs w:val="22"/>
+          </w:rPr>
+          <w:t>MGH 295</w:t>
+        </w:r>
+      </w:hyperlink>
+    </w:p>
+    <w:p>
+      <w:pPr>
+        <w:pStyle w:val="ListParagraph"/>
         <w:ind w:left="1440"/>
       </w:pPr>
     </w:p>
@@ -1470,7 +1494,7 @@
           <w:szCs w:val="22"/>
         </w:rPr>
       </w:pPr>
-      <w:hyperlink r:id="rId18" w:history="1">
+      <w:hyperlink r:id="rId19" w:history="1">
         <w:r>
           <w:rPr>
             <w:rStyle w:val="Hyperlink"/>
@@ -1573,7 +1597,7 @@
         </w:rPr>
         <w:t xml:space="preserve">Office hours – 10:00-11:00am in </w:t>
       </w:r>
-      <w:hyperlink r:id="rId19" w:history="1">
+      <w:hyperlink r:id="rId20" w:history="1">
         <w:r>
           <w:rPr>
             <w:rStyle w:val="Hyperlink"/>
@@ -1606,7 +1630,7 @@
         </w:rPr>
         <w:t xml:space="preserve">STAT 559 – 11:30am-12:50pm in </w:t>
       </w:r>
-      <w:hyperlink r:id="rId20" w:history="1">
+      <w:hyperlink r:id="rId21" w:history="1">
         <w:r>
           <w:rPr>
             <w:rStyle w:val="Hyperlink"/>
@@ -1712,7 +1736,7 @@
           <w:szCs w:val="22"/>
         </w:rPr>
       </w:pPr>
-      <w:hyperlink r:id="rId21" w:history="1">
+      <w:hyperlink r:id="rId22" w:history="1">
         <w:r>
           <w:rPr>
             <w:rStyle w:val="Hyperlink"/>
@@ -2475,6 +2499,7 @@
   <w:style w:type="character" w:default="1" w:styleId="DefaultParagraphFont">
     <w:name w:val="Default Paragraph Font"/>
     <w:uiPriority w:val="1"/>
+    <w:semiHidden/>
     <w:unhideWhenUsed/>
   </w:style>
   <w:style w:type="table" w:default="1" w:styleId="TableNormal">

</xml_diff>

<commit_message>
Added items to agenda weeks 2-4
</commit_message>
<xml_diff>
--- a/agenda/week2.docx
+++ b/agenda/week2.docx
@@ -495,6 +495,14 @@
     </w:p>
     <w:p>
       <w:pPr>
+        <w:rPr>
+          <w:sz w:val="4"/>
+          <w:szCs w:val="4"/>
+        </w:rPr>
+      </w:pPr>
+    </w:p>
+    <w:p>
+      <w:pPr>
         <w:pStyle w:val="ListParagraph"/>
         <w:keepNext/>
         <w:keepLines/>
@@ -527,8 +535,11 @@
         </w:numPr>
         <w:ind w:left="1440"/>
         <w:rPr>
-          <w:sz w:val="22"/>
-          <w:szCs w:val="22"/>
+          <w:rStyle w:val="Hyperlink"/>
+          <w:color w:val="auto"/>
+          <w:sz w:val="22"/>
+          <w:szCs w:val="22"/>
+          <w:u w:val="none"/>
         </w:rPr>
       </w:pPr>
       <w:r>
@@ -555,6 +566,52 @@
         <w:keepNext/>
         <w:keepLines/>
         <w:numPr>
+          <w:ilvl w:val="3"/>
+          <w:numId w:val="1"/>
+        </w:numPr>
+        <w:rPr>
+          <w:sz w:val="22"/>
+          <w:szCs w:val="22"/>
+        </w:rPr>
+      </w:pPr>
+      <w:r>
+        <w:rPr>
+          <w:b/>
+          <w:bCs/>
+          <w:sz w:val="22"/>
+          <w:szCs w:val="22"/>
+        </w:rPr>
+        <w:t>Review lab materials after the meeting ends</w:t>
+      </w:r>
+      <w:r>
+        <w:rPr>
+          <w:sz w:val="22"/>
+          <w:szCs w:val="22"/>
+        </w:rPr>
+        <w:t xml:space="preserve"> (</w:t>
+      </w:r>
+      <w:r>
+        <w:rPr>
+          <w:color w:val="00B0F0"/>
+          <w:sz w:val="22"/>
+          <w:szCs w:val="22"/>
+        </w:rPr>
+        <w:t>1 hour</w:t>
+      </w:r>
+      <w:r>
+        <w:rPr>
+          <w:sz w:val="22"/>
+          <w:szCs w:val="22"/>
+        </w:rPr>
+        <w:t>)</w:t>
+      </w:r>
+    </w:p>
+    <w:p>
+      <w:pPr>
+        <w:pStyle w:val="ListParagraph"/>
+        <w:keepNext/>
+        <w:keepLines/>
+        <w:numPr>
           <w:ilvl w:val="2"/>
           <w:numId w:val="1"/>
         </w:numPr>
@@ -581,11 +638,46 @@
           <w:t>CMU B-023</w:t>
         </w:r>
       </w:hyperlink>
-    </w:p>
-    <w:p>
-      <w:pPr>
-        <w:pStyle w:val="ListParagraph"/>
+      <w:r>
+        <w:rPr>
+          <w:sz w:val="22"/>
+          <w:szCs w:val="22"/>
+        </w:rPr>
+        <w:t xml:space="preserve"> </w:t>
+      </w:r>
+      <w:r>
+        <w:rPr>
+          <w:sz w:val="22"/>
+          <w:szCs w:val="22"/>
+        </w:rPr>
+        <w:t>(</w:t>
+      </w:r>
+      <w:r>
+        <w:rPr>
+          <w:color w:val="00B0F0"/>
+          <w:sz w:val="22"/>
+          <w:szCs w:val="22"/>
+        </w:rPr>
+        <w:t xml:space="preserve">1.25 hours </w:t>
+      </w:r>
+      <w:r>
+        <w:rPr>
+          <w:sz w:val="22"/>
+          <w:szCs w:val="22"/>
+        </w:rPr>
+        <w:t>with prep)</w:t>
+      </w:r>
+    </w:p>
+    <w:p>
+      <w:pPr>
+        <w:pStyle w:val="ListParagraph"/>
+        <w:keepNext/>
+        <w:keepLines/>
         <w:ind w:left="1440"/>
+        <w:rPr>
+          <w:sz w:val="22"/>
+          <w:szCs w:val="22"/>
+        </w:rPr>
       </w:pPr>
     </w:p>
     <w:p>
@@ -679,6 +771,8 @@
           <w:numId w:val="1"/>
         </w:numPr>
         <w:rPr>
+          <w:b/>
+          <w:bCs/>
           <w:color w:val="808080" w:themeColor="background1" w:themeShade="80"/>
           <w:sz w:val="22"/>
           <w:szCs w:val="22"/>
@@ -686,11 +780,229 @@
       </w:pPr>
       <w:r>
         <w:rPr>
+          <w:b/>
+          <w:bCs/>
           <w:color w:val="808080" w:themeColor="background1" w:themeShade="80"/>
           <w:sz w:val="22"/>
           <w:szCs w:val="22"/>
         </w:rPr>
         <w:t>Cannot attend due to office hours</w:t>
+      </w:r>
+    </w:p>
+    <w:p>
+      <w:pPr>
+        <w:pStyle w:val="ListParagraph"/>
+        <w:keepNext/>
+        <w:keepLines/>
+        <w:numPr>
+          <w:ilvl w:val="3"/>
+          <w:numId w:val="1"/>
+        </w:numPr>
+        <w:rPr>
+          <w:sz w:val="22"/>
+          <w:szCs w:val="22"/>
+        </w:rPr>
+      </w:pPr>
+      <w:r>
+        <w:rPr>
+          <w:b/>
+          <w:bCs/>
+          <w:sz w:val="22"/>
+          <w:szCs w:val="22"/>
+        </w:rPr>
+        <w:t xml:space="preserve">Watch </w:t>
+      </w:r>
+      <w:r>
+        <w:rPr>
+          <w:b/>
+          <w:bCs/>
+          <w:sz w:val="22"/>
+          <w:szCs w:val="22"/>
+        </w:rPr>
+        <w:t xml:space="preserve">this </w:t>
+      </w:r>
+      <w:r>
+        <w:rPr>
+          <w:b/>
+          <w:bCs/>
+          <w:sz w:val="22"/>
+          <w:szCs w:val="22"/>
+        </w:rPr>
+        <w:t>lecture later today</w:t>
+      </w:r>
+      <w:r>
+        <w:rPr>
+          <w:b/>
+          <w:bCs/>
+          <w:sz w:val="22"/>
+          <w:szCs w:val="22"/>
+        </w:rPr>
+        <w:t xml:space="preserve"> and take notes</w:t>
+      </w:r>
+      <w:r>
+        <w:rPr>
+          <w:b/>
+          <w:bCs/>
+          <w:sz w:val="22"/>
+          <w:szCs w:val="22"/>
+        </w:rPr>
+        <w:t xml:space="preserve"> </w:t>
+      </w:r>
+      <w:r>
+        <w:rPr>
+          <w:sz w:val="22"/>
+          <w:szCs w:val="22"/>
+        </w:rPr>
+        <w:t>(</w:t>
+      </w:r>
+      <w:r>
+        <w:rPr>
+          <w:color w:val="00B0F0"/>
+          <w:sz w:val="22"/>
+          <w:szCs w:val="22"/>
+        </w:rPr>
+        <w:t>2 hours</w:t>
+      </w:r>
+      <w:r>
+        <w:rPr>
+          <w:sz w:val="22"/>
+          <w:szCs w:val="22"/>
+        </w:rPr>
+        <w:t>)</w:t>
+      </w:r>
+    </w:p>
+    <w:p>
+      <w:pPr>
+        <w:pStyle w:val="ListParagraph"/>
+        <w:keepNext/>
+        <w:keepLines/>
+        <w:numPr>
+          <w:ilvl w:val="2"/>
+          <w:numId w:val="1"/>
+        </w:numPr>
+        <w:ind w:left="1440"/>
+        <w:rPr>
+          <w:sz w:val="22"/>
+          <w:szCs w:val="22"/>
+        </w:rPr>
+      </w:pPr>
+      <w:r>
+        <w:rPr>
+          <w:sz w:val="22"/>
+          <w:szCs w:val="22"/>
+        </w:rPr>
+        <w:t>S</w:t>
+      </w:r>
+      <w:r>
+        <w:rPr>
+          <w:sz w:val="22"/>
+          <w:szCs w:val="22"/>
+        </w:rPr>
+        <w:t>earch for a research position</w:t>
+      </w:r>
+      <w:r>
+        <w:rPr>
+          <w:sz w:val="22"/>
+          <w:szCs w:val="22"/>
+        </w:rPr>
+        <w:t xml:space="preserve"> (</w:t>
+      </w:r>
+      <w:r>
+        <w:rPr>
+          <w:color w:val="00B0F0"/>
+          <w:sz w:val="22"/>
+          <w:szCs w:val="22"/>
+        </w:rPr>
+        <w:t>1 hour</w:t>
+      </w:r>
+      <w:r>
+        <w:rPr>
+          <w:sz w:val="22"/>
+          <w:szCs w:val="22"/>
+        </w:rPr>
+        <w:t>)</w:t>
+      </w:r>
+    </w:p>
+    <w:p>
+      <w:pPr>
+        <w:pStyle w:val="ListParagraph"/>
+        <w:keepNext/>
+        <w:keepLines/>
+        <w:numPr>
+          <w:ilvl w:val="3"/>
+          <w:numId w:val="1"/>
+        </w:numPr>
+        <w:rPr>
+          <w:sz w:val="22"/>
+          <w:szCs w:val="22"/>
+        </w:rPr>
+      </w:pPr>
+      <w:r>
+        <w:rPr>
+          <w:b/>
+          <w:bCs/>
+          <w:sz w:val="22"/>
+          <w:szCs w:val="22"/>
+        </w:rPr>
+        <w:t xml:space="preserve">Do this after the morning meeting is over </w:t>
+      </w:r>
+      <w:r>
+        <w:rPr>
+          <w:sz w:val="22"/>
+          <w:szCs w:val="22"/>
+        </w:rPr>
+        <w:t>(before office hours)</w:t>
+      </w:r>
+      <w:r>
+        <w:rPr>
+          <w:sz w:val="22"/>
+          <w:szCs w:val="22"/>
+        </w:rPr>
+        <w:t>.</w:t>
+      </w:r>
+    </w:p>
+    <w:p>
+      <w:pPr>
+        <w:pStyle w:val="ListParagraph"/>
+        <w:keepNext/>
+        <w:keepLines/>
+        <w:numPr>
+          <w:ilvl w:val="3"/>
+          <w:numId w:val="1"/>
+        </w:numPr>
+        <w:rPr>
+          <w:sz w:val="22"/>
+          <w:szCs w:val="22"/>
+        </w:rPr>
+      </w:pPr>
+      <w:r>
+        <w:rPr>
+          <w:sz w:val="22"/>
+          <w:szCs w:val="22"/>
+        </w:rPr>
+        <w:t>Follow up with Armeen</w:t>
+      </w:r>
+    </w:p>
+    <w:p>
+      <w:pPr>
+        <w:pStyle w:val="ListParagraph"/>
+        <w:keepNext/>
+        <w:keepLines/>
+        <w:numPr>
+          <w:ilvl w:val="3"/>
+          <w:numId w:val="1"/>
+        </w:numPr>
+        <w:rPr>
+          <w:sz w:val="22"/>
+          <w:szCs w:val="22"/>
+        </w:rPr>
+      </w:pPr>
+      <w:r>
+        <w:rPr>
+          <w:sz w:val="22"/>
+          <w:szCs w:val="22"/>
+        </w:rPr>
+        <w:t>Draft an email to send to two different faculty members</w:t>
       </w:r>
     </w:p>
     <w:p>
@@ -762,6 +1074,183 @@
     </w:p>
     <w:p>
       <w:pPr>
+        <w:pStyle w:val="ListParagraph"/>
+        <w:keepNext/>
+        <w:keepLines/>
+        <w:numPr>
+          <w:ilvl w:val="3"/>
+          <w:numId w:val="1"/>
+        </w:numPr>
+        <w:rPr>
+          <w:b/>
+          <w:bCs/>
+          <w:sz w:val="22"/>
+          <w:szCs w:val="22"/>
+        </w:rPr>
+      </w:pPr>
+      <w:r>
+        <w:rPr>
+          <w:b/>
+          <w:bCs/>
+          <w:sz w:val="22"/>
+          <w:szCs w:val="22"/>
+        </w:rPr>
+        <w:t>Work on this today after office hours</w:t>
+      </w:r>
+      <w:r>
+        <w:rPr>
+          <w:b/>
+          <w:bCs/>
+          <w:sz w:val="22"/>
+          <w:szCs w:val="22"/>
+        </w:rPr>
+        <w:t xml:space="preserve"> </w:t>
+      </w:r>
+      <w:r>
+        <w:rPr>
+          <w:sz w:val="22"/>
+          <w:szCs w:val="22"/>
+        </w:rPr>
+        <w:t>(</w:t>
+      </w:r>
+      <w:r>
+        <w:rPr>
+          <w:color w:val="00B0F0"/>
+          <w:sz w:val="22"/>
+          <w:szCs w:val="22"/>
+        </w:rPr>
+        <w:t>4 hours</w:t>
+      </w:r>
+      <w:r>
+        <w:rPr>
+          <w:sz w:val="22"/>
+          <w:szCs w:val="22"/>
+        </w:rPr>
+        <w:t>)</w:t>
+      </w:r>
+    </w:p>
+    <w:p>
+      <w:pPr>
+        <w:pStyle w:val="ListParagraph"/>
+        <w:keepNext/>
+        <w:keepLines/>
+        <w:ind w:left="1440"/>
+        <w:rPr>
+          <w:sz w:val="22"/>
+          <w:szCs w:val="22"/>
+        </w:rPr>
+      </w:pPr>
+    </w:p>
+    <w:p>
+      <w:pPr>
+        <w:pStyle w:val="ListParagraph"/>
+        <w:keepNext/>
+        <w:keepLines/>
+        <w:numPr>
+          <w:ilvl w:val="1"/>
+          <w:numId w:val="1"/>
+        </w:numPr>
+        <w:ind w:left="720"/>
+        <w:rPr>
+          <w:b/>
+          <w:bCs/>
+          <w:color w:val="FF0000"/>
+        </w:rPr>
+      </w:pPr>
+      <w:r>
+        <w:rPr>
+          <w:b/>
+          <w:bCs/>
+          <w:color w:val="FF0000"/>
+          <w:u w:val="single"/>
+        </w:rPr>
+        <w:t>Bills</w:t>
+      </w:r>
+      <w:r>
+        <w:rPr>
+          <w:b/>
+          <w:bCs/>
+          <w:color w:val="FF0000"/>
+          <w:u w:val="single"/>
+        </w:rPr>
+        <w:t>:</w:t>
+      </w:r>
+    </w:p>
+    <w:p>
+      <w:pPr>
+        <w:pStyle w:val="ListParagraph"/>
+        <w:keepNext/>
+        <w:keepLines/>
+        <w:numPr>
+          <w:ilvl w:val="2"/>
+          <w:numId w:val="1"/>
+        </w:numPr>
+        <w:ind w:left="1440"/>
+        <w:rPr>
+          <w:b/>
+          <w:bCs/>
+          <w:color w:val="FF0000"/>
+          <w:sz w:val="22"/>
+          <w:szCs w:val="22"/>
+        </w:rPr>
+      </w:pPr>
+      <w:r>
+        <w:rPr>
+          <w:sz w:val="22"/>
+          <w:szCs w:val="22"/>
+        </w:rPr>
+        <w:t xml:space="preserve">Rent is </w:t>
+      </w:r>
+      <w:r>
+        <w:rPr>
+          <w:b/>
+          <w:bCs/>
+          <w:color w:val="FF0000"/>
+          <w:sz w:val="22"/>
+          <w:szCs w:val="22"/>
+        </w:rPr>
+        <w:t xml:space="preserve">DUE </w:t>
+      </w:r>
+      <w:r>
+        <w:rPr>
+          <w:b/>
+          <w:bCs/>
+          <w:color w:val="FF0000"/>
+          <w:sz w:val="22"/>
+          <w:szCs w:val="22"/>
+        </w:rPr>
+        <w:t>TODAY</w:t>
+      </w:r>
+    </w:p>
+    <w:p>
+      <w:pPr>
+        <w:pStyle w:val="ListParagraph"/>
+        <w:keepNext/>
+        <w:keepLines/>
+        <w:numPr>
+          <w:ilvl w:val="3"/>
+          <w:numId w:val="1"/>
+        </w:numPr>
+        <w:rPr>
+          <w:b/>
+          <w:bCs/>
+          <w:color w:val="FF0000"/>
+          <w:sz w:val="22"/>
+          <w:szCs w:val="22"/>
+        </w:rPr>
+      </w:pPr>
+      <w:r>
+        <w:rPr>
+          <w:b/>
+          <w:bCs/>
+          <w:sz w:val="22"/>
+          <w:szCs w:val="22"/>
+        </w:rPr>
+        <w:t>Pay this today</w:t>
+      </w:r>
+    </w:p>
+    <w:p>
+      <w:pPr>
         <w:ind w:left="1440"/>
         <w:rPr>
           <w:sz w:val="22"/>
@@ -786,10 +1275,6 @@
     <w:p>
       <w:pPr>
         <w:pStyle w:val="Heading2"/>
-        <w:rPr>
-          <w:sz w:val="40"/>
-          <w:szCs w:val="40"/>
-        </w:rPr>
       </w:pPr>
       <w:bookmarkStart w:id="4" w:name="_Toc162424947"/>
       <w:r>
@@ -809,6 +1294,57 @@
       </w:r>
       <w:bookmarkEnd w:id="3"/>
       <w:bookmarkEnd w:id="4"/>
+    </w:p>
+    <w:p>
+      <w:pPr>
+        <w:rPr>
+          <w:color w:val="FF0000"/>
+        </w:rPr>
+      </w:pPr>
+      <w:r>
+        <w:rPr>
+          <w:b/>
+          <w:bCs/>
+        </w:rPr>
+        <w:t xml:space="preserve">Important Reminder: </w:t>
+      </w:r>
+      <w:r>
+        <w:rPr>
+          <w:color w:val="FF0000"/>
+        </w:rPr>
+        <w:t xml:space="preserve">It is </w:t>
+      </w:r>
+      <w:r>
+        <w:rPr>
+          <w:b/>
+          <w:bCs/>
+          <w:color w:val="FF0000"/>
+        </w:rPr>
+        <w:t>m</w:t>
+      </w:r>
+      <w:r>
+        <w:rPr>
+          <w:b/>
+          <w:bCs/>
+          <w:color w:val="FF0000"/>
+        </w:rPr>
+        <w:t>y turn to watch Ed discussion boards</w:t>
+      </w:r>
+      <w:r>
+        <w:rPr>
+          <w:color w:val="FF0000"/>
+        </w:rPr>
+        <w:t xml:space="preserve"> today.</w:t>
+      </w:r>
+    </w:p>
+    <w:p>
+      <w:pPr>
+        <w:rPr>
+          <w:color w:val="FF0000"/>
+          <w:sz w:val="4"/>
+          <w:szCs w:val="4"/>
+        </w:rPr>
+      </w:pPr>
     </w:p>
     <w:p>
       <w:pPr>
@@ -974,13 +1510,6 @@
           <w:szCs w:val="22"/>
         </w:rPr>
       </w:pPr>
-      <w:r>
-        <w:rPr>
-          <w:sz w:val="22"/>
-          <w:szCs w:val="22"/>
-        </w:rPr>
-        <w:t>…</w:t>
-      </w:r>
     </w:p>
     <w:p>
       <w:pPr>
@@ -1143,6 +1672,10 @@
       <w:pPr>
         <w:pStyle w:val="ListParagraph"/>
         <w:ind w:left="1440"/>
+        <w:rPr>
+          <w:sz w:val="22"/>
+          <w:szCs w:val="22"/>
+        </w:rPr>
       </w:pPr>
     </w:p>
     <w:p>
@@ -1215,6 +1748,10 @@
       <w:pPr>
         <w:pStyle w:val="ListParagraph"/>
         <w:ind w:left="1440"/>
+        <w:rPr>
+          <w:sz w:val="22"/>
+          <w:szCs w:val="22"/>
+        </w:rPr>
       </w:pPr>
     </w:p>
     <w:p>
@@ -1274,11 +1811,123 @@
     </w:p>
     <w:p>
       <w:pPr>
-        <w:rPr>
-          <w:sz w:val="22"/>
-          <w:szCs w:val="22"/>
-        </w:rPr>
-      </w:pPr>
+        <w:pStyle w:val="ListParagraph"/>
+        <w:keepNext/>
+        <w:keepLines/>
+        <w:ind w:left="1440"/>
+        <w:rPr>
+          <w:sz w:val="22"/>
+          <w:szCs w:val="22"/>
+        </w:rPr>
+      </w:pPr>
+    </w:p>
+    <w:p>
+      <w:pPr>
+        <w:pStyle w:val="ListParagraph"/>
+        <w:keepNext/>
+        <w:keepLines/>
+        <w:numPr>
+          <w:ilvl w:val="1"/>
+          <w:numId w:val="1"/>
+        </w:numPr>
+        <w:ind w:left="720"/>
+        <w:rPr>
+          <w:b/>
+          <w:bCs/>
+          <w:color w:val="FF0000"/>
+        </w:rPr>
+      </w:pPr>
+      <w:r>
+        <w:rPr>
+          <w:b/>
+          <w:bCs/>
+          <w:color w:val="FF0000"/>
+          <w:u w:val="single"/>
+        </w:rPr>
+        <w:t>Bills</w:t>
+      </w:r>
+      <w:r>
+        <w:rPr>
+          <w:b/>
+          <w:bCs/>
+          <w:color w:val="FF0000"/>
+          <w:u w:val="single"/>
+        </w:rPr>
+        <w:t>:</w:t>
+      </w:r>
+    </w:p>
+    <w:p>
+      <w:pPr>
+        <w:pStyle w:val="ListParagraph"/>
+        <w:keepNext/>
+        <w:keepLines/>
+        <w:numPr>
+          <w:ilvl w:val="2"/>
+          <w:numId w:val="1"/>
+        </w:numPr>
+        <w:ind w:left="1440"/>
+        <w:rPr>
+          <w:b/>
+          <w:bCs/>
+          <w:color w:val="FF0000"/>
+          <w:sz w:val="22"/>
+          <w:szCs w:val="22"/>
+        </w:rPr>
+      </w:pPr>
+      <w:r>
+        <w:rPr>
+          <w:sz w:val="22"/>
+          <w:szCs w:val="22"/>
+        </w:rPr>
+        <w:t xml:space="preserve">Discover bill payment </w:t>
+      </w:r>
+      <w:r>
+        <w:rPr>
+          <w:b/>
+          <w:bCs/>
+          <w:color w:val="FF0000"/>
+          <w:sz w:val="22"/>
+          <w:szCs w:val="22"/>
+        </w:rPr>
+        <w:t xml:space="preserve">DUE </w:t>
+      </w:r>
+      <w:r>
+        <w:rPr>
+          <w:b/>
+          <w:bCs/>
+          <w:color w:val="FF0000"/>
+          <w:sz w:val="22"/>
+          <w:szCs w:val="22"/>
+        </w:rPr>
+        <w:t>IN 2 DAYS (FRIDAY)</w:t>
+      </w:r>
+    </w:p>
+    <w:p>
+      <w:pPr>
+        <w:pStyle w:val="ListParagraph"/>
+        <w:keepNext/>
+        <w:keepLines/>
+        <w:numPr>
+          <w:ilvl w:val="3"/>
+          <w:numId w:val="1"/>
+        </w:numPr>
+        <w:rPr>
+          <w:b/>
+          <w:bCs/>
+          <w:color w:val="FF0000"/>
+          <w:sz w:val="22"/>
+          <w:szCs w:val="22"/>
+        </w:rPr>
+      </w:pPr>
+      <w:r>
+        <w:rPr>
+          <w:b/>
+          <w:bCs/>
+          <w:sz w:val="22"/>
+          <w:szCs w:val="22"/>
+        </w:rPr>
+        <w:t>Pay this today</w:t>
+      </w:r>
     </w:p>
     <w:p>
       <w:pPr>
@@ -1514,12 +2163,142 @@
     </w:p>
     <w:p>
       <w:pPr>
+        <w:pStyle w:val="ListParagraph"/>
+        <w:keepNext/>
+        <w:keepLines/>
         <w:ind w:left="1440"/>
         <w:rPr>
           <w:sz w:val="22"/>
           <w:szCs w:val="22"/>
         </w:rPr>
       </w:pPr>
+    </w:p>
+    <w:p>
+      <w:pPr>
+        <w:pStyle w:val="ListParagraph"/>
+        <w:keepNext/>
+        <w:keepLines/>
+        <w:numPr>
+          <w:ilvl w:val="1"/>
+          <w:numId w:val="1"/>
+        </w:numPr>
+        <w:ind w:left="720"/>
+        <w:rPr>
+          <w:b/>
+          <w:bCs/>
+          <w:color w:val="FF0000"/>
+        </w:rPr>
+      </w:pPr>
+      <w:r>
+        <w:rPr>
+          <w:b/>
+          <w:bCs/>
+          <w:color w:val="FF0000"/>
+          <w:u w:val="single"/>
+        </w:rPr>
+        <w:t>Bills</w:t>
+      </w:r>
+      <w:r>
+        <w:rPr>
+          <w:b/>
+          <w:bCs/>
+          <w:color w:val="FF0000"/>
+          <w:u w:val="single"/>
+        </w:rPr>
+        <w:t>:</w:t>
+      </w:r>
+    </w:p>
+    <w:p>
+      <w:pPr>
+        <w:pStyle w:val="ListParagraph"/>
+        <w:keepNext/>
+        <w:keepLines/>
+        <w:numPr>
+          <w:ilvl w:val="2"/>
+          <w:numId w:val="1"/>
+        </w:numPr>
+        <w:ind w:left="1440"/>
+        <w:rPr>
+          <w:b/>
+          <w:bCs/>
+          <w:color w:val="FF0000"/>
+          <w:sz w:val="22"/>
+          <w:szCs w:val="22"/>
+        </w:rPr>
+      </w:pPr>
+      <w:bookmarkStart w:id="9" w:name="_Toc162351915"/>
+      <w:r>
+        <w:rPr>
+          <w:sz w:val="22"/>
+          <w:szCs w:val="22"/>
+        </w:rPr>
+        <w:t xml:space="preserve">Discover bill payment </w:t>
+      </w:r>
+      <w:r>
+        <w:rPr>
+          <w:b/>
+          <w:bCs/>
+          <w:color w:val="FF0000"/>
+          <w:sz w:val="22"/>
+          <w:szCs w:val="22"/>
+        </w:rPr>
+        <w:t xml:space="preserve">DUE </w:t>
+      </w:r>
+      <w:r>
+        <w:rPr>
+          <w:b/>
+          <w:bCs/>
+          <w:color w:val="FF0000"/>
+          <w:sz w:val="22"/>
+          <w:szCs w:val="22"/>
+        </w:rPr>
+        <w:t>TOMORROW</w:t>
+      </w:r>
+    </w:p>
+    <w:p>
+      <w:pPr>
+        <w:pStyle w:val="ListParagraph"/>
+        <w:keepNext/>
+        <w:keepLines/>
+        <w:numPr>
+          <w:ilvl w:val="3"/>
+          <w:numId w:val="1"/>
+        </w:numPr>
+        <w:rPr>
+          <w:b/>
+          <w:bCs/>
+          <w:color w:val="FF0000"/>
+          <w:sz w:val="22"/>
+          <w:szCs w:val="22"/>
+        </w:rPr>
+      </w:pPr>
+      <w:r>
+        <w:rPr>
+          <w:b/>
+          <w:bCs/>
+          <w:sz w:val="22"/>
+          <w:szCs w:val="22"/>
+        </w:rPr>
+        <w:t>Verify</w:t>
+      </w:r>
+      <w:r>
+        <w:rPr>
+          <w:b/>
+          <w:bCs/>
+          <w:sz w:val="22"/>
+          <w:szCs w:val="22"/>
+        </w:rPr>
+        <w:t xml:space="preserve"> </w:t>
+      </w:r>
+      <w:r>
+        <w:rPr>
+          <w:b/>
+          <w:bCs/>
+          <w:sz w:val="22"/>
+          <w:szCs w:val="22"/>
+        </w:rPr>
+        <w:t>this bill is paid</w:t>
+      </w:r>
     </w:p>
     <w:p>
       <w:pPr>
@@ -1530,7 +2309,6 @@
           <w:szCs w:val="32"/>
         </w:rPr>
       </w:pPr>
-      <w:bookmarkStart w:id="9" w:name="_Toc162351915"/>
       <w:r>
         <w:br w:type="page"/>
       </w:r>
@@ -1645,6 +2423,10 @@
       <w:pPr>
         <w:pStyle w:val="ListParagraph"/>
         <w:ind w:left="1440"/>
+        <w:rPr>
+          <w:sz w:val="22"/>
+          <w:szCs w:val="22"/>
+        </w:rPr>
       </w:pPr>
     </w:p>
     <w:p>
@@ -1696,6 +2478,10 @@
       <w:pPr>
         <w:pStyle w:val="ListParagraph"/>
         <w:ind w:left="1440"/>
+        <w:rPr>
+          <w:sz w:val="22"/>
+          <w:szCs w:val="22"/>
+        </w:rPr>
       </w:pPr>
     </w:p>
     <w:p>
@@ -1760,6 +2546,117 @@
           <w:szCs w:val="22"/>
         </w:rPr>
         <w:t>(due today at 11:59pm)</w:t>
+      </w:r>
+    </w:p>
+    <w:p>
+      <w:pPr>
+        <w:pStyle w:val="ListParagraph"/>
+        <w:keepNext/>
+        <w:keepLines/>
+        <w:ind w:left="1440"/>
+        <w:rPr>
+          <w:color w:val="FF0000"/>
+          <w:sz w:val="22"/>
+          <w:szCs w:val="22"/>
+        </w:rPr>
+      </w:pPr>
+    </w:p>
+    <w:p>
+      <w:pPr>
+        <w:pStyle w:val="ListParagraph"/>
+        <w:keepNext/>
+        <w:keepLines/>
+        <w:numPr>
+          <w:ilvl w:val="1"/>
+          <w:numId w:val="1"/>
+        </w:numPr>
+        <w:ind w:left="720"/>
+        <w:rPr>
+          <w:b/>
+          <w:bCs/>
+          <w:color w:val="FF0000"/>
+        </w:rPr>
+      </w:pPr>
+      <w:r>
+        <w:rPr>
+          <w:b/>
+          <w:bCs/>
+          <w:color w:val="FF0000"/>
+          <w:u w:val="single"/>
+        </w:rPr>
+        <w:t>Bills</w:t>
+      </w:r>
+      <w:r>
+        <w:rPr>
+          <w:b/>
+          <w:bCs/>
+          <w:color w:val="FF0000"/>
+          <w:u w:val="single"/>
+        </w:rPr>
+        <w:t>:</w:t>
+      </w:r>
+    </w:p>
+    <w:p>
+      <w:pPr>
+        <w:pStyle w:val="ListParagraph"/>
+        <w:keepNext/>
+        <w:keepLines/>
+        <w:numPr>
+          <w:ilvl w:val="2"/>
+          <w:numId w:val="1"/>
+        </w:numPr>
+        <w:ind w:left="1440"/>
+        <w:rPr>
+          <w:b/>
+          <w:bCs/>
+          <w:color w:val="FF0000"/>
+          <w:sz w:val="22"/>
+          <w:szCs w:val="22"/>
+        </w:rPr>
+      </w:pPr>
+      <w:r>
+        <w:rPr>
+          <w:sz w:val="22"/>
+          <w:szCs w:val="22"/>
+        </w:rPr>
+        <w:t xml:space="preserve">Discover bill payment </w:t>
+      </w:r>
+      <w:r>
+        <w:rPr>
+          <w:b/>
+          <w:bCs/>
+          <w:color w:val="FF0000"/>
+          <w:sz w:val="22"/>
+          <w:szCs w:val="22"/>
+        </w:rPr>
+        <w:t>DUE TODAY</w:t>
+      </w:r>
+    </w:p>
+    <w:p>
+      <w:pPr>
+        <w:pStyle w:val="ListParagraph"/>
+        <w:keepNext/>
+        <w:keepLines/>
+        <w:numPr>
+          <w:ilvl w:val="3"/>
+          <w:numId w:val="1"/>
+        </w:numPr>
+        <w:rPr>
+          <w:b/>
+          <w:bCs/>
+          <w:color w:val="FF0000"/>
+          <w:sz w:val="22"/>
+          <w:szCs w:val="22"/>
+        </w:rPr>
+      </w:pPr>
+      <w:r>
+        <w:rPr>
+          <w:b/>
+          <w:bCs/>
+          <w:sz w:val="22"/>
+          <w:szCs w:val="22"/>
+        </w:rPr>
+        <w:t>Verify this bill is paid</w:t>
       </w:r>
     </w:p>
     <w:p/>
@@ -1778,7 +2675,7 @@
   <w:abstractNum w:abstractNumId="0" w15:restartNumberingAfterBreak="0">
     <w:nsid w:val="503C5772"/>
     <w:multiLevelType w:val="hybridMultilevel"/>
-    <w:tmpl w:val="B812FF66"/>
+    <w:tmpl w:val="82521E0E"/>
     <w:lvl w:ilvl="0" w:tplc="12B40960">
       <w:numFmt w:val="bullet"/>
       <w:lvlText w:val=""/>
@@ -1816,7 +2713,7 @@
         <w:color w:val="auto"/>
       </w:rPr>
     </w:lvl>
-    <w:lvl w:ilvl="3" w:tplc="04090001">
+    <w:lvl w:ilvl="3" w:tplc="6AD28096">
       <w:start w:val="1"/>
       <w:numFmt w:val="bullet"/>
       <w:lvlText w:val=""/>
@@ -1826,6 +2723,7 @@
       </w:pPr>
       <w:rPr>
         <w:rFonts w:ascii="Symbol" w:hAnsi="Symbol" w:hint="default"/>
+        <w:color w:val="auto"/>
       </w:rPr>
     </w:lvl>
     <w:lvl w:ilvl="4" w:tplc="04090003" w:tentative="1">

</xml_diff>

<commit_message>
update agenda week 2 and week 8
</commit_message>
<xml_diff>
--- a/agenda/week2.docx
+++ b/agenda/week2.docx
@@ -1110,7 +1110,25 @@
           <w:sz w:val="22"/>
           <w:szCs w:val="22"/>
         </w:rPr>
-        <w:t>Finished with Exercises 1.1.3, 1.1.4, 1.1.5. Started exercises 1.1.6 and 1.1.9, but struggling to figure these out.</w:t>
+        <w:t xml:space="preserve">Finished with Exercises 1.1.3, 1.1.4, 1.1.5. Started exercises 1.1.6 and </w:t>
+      </w:r>
+      <w:proofErr w:type="gramStart"/>
+      <w:r>
+        <w:rPr>
+          <w:color w:val="A02B93" w:themeColor="accent5"/>
+          <w:sz w:val="22"/>
+          <w:szCs w:val="22"/>
+        </w:rPr>
+        <w:t>1.1.9, but</w:t>
+      </w:r>
+      <w:proofErr w:type="gramEnd"/>
+      <w:r>
+        <w:rPr>
+          <w:color w:val="A02B93" w:themeColor="accent5"/>
+          <w:sz w:val="22"/>
+          <w:szCs w:val="22"/>
+        </w:rPr>
+        <w:t xml:space="preserve"> struggling to figure these out.</w:t>
       </w:r>
     </w:p>
     <w:p>
@@ -1488,12 +1506,14 @@
         </w:numPr>
         <w:ind w:left="1440"/>
         <w:rPr>
-          <w:sz w:val="22"/>
-          <w:szCs w:val="22"/>
-        </w:rPr>
-      </w:pPr>
-      <w:r>
-        <w:rPr>
+          <w:strike/>
+          <w:sz w:val="22"/>
+          <w:szCs w:val="22"/>
+        </w:rPr>
+      </w:pPr>
+      <w:r>
+        <w:rPr>
+          <w:strike/>
           <w:sz w:val="22"/>
           <w:szCs w:val="22"/>
         </w:rPr>
@@ -1503,6 +1523,7 @@
         <w:r>
           <w:rPr>
             <w:rStyle w:val="Hyperlink"/>
+            <w:strike/>
             <w:sz w:val="22"/>
             <w:szCs w:val="22"/>
           </w:rPr>
@@ -1521,12 +1542,14 @@
         </w:numPr>
         <w:ind w:left="1440"/>
         <w:rPr>
-          <w:sz w:val="22"/>
-          <w:szCs w:val="22"/>
-        </w:rPr>
-      </w:pPr>
-      <w:r>
-        <w:rPr>
+          <w:strike/>
+          <w:sz w:val="22"/>
+          <w:szCs w:val="22"/>
+        </w:rPr>
+      </w:pPr>
+      <w:r>
+        <w:rPr>
+          <w:strike/>
           <w:sz w:val="22"/>
           <w:szCs w:val="22"/>
         </w:rPr>
@@ -1536,26 +1559,11 @@
         <w:r>
           <w:rPr>
             <w:rStyle w:val="Hyperlink"/>
+            <w:strike/>
             <w:sz w:val="22"/>
             <w:szCs w:val="22"/>
           </w:rPr>
-          <w:t xml:space="preserve">MGH </w:t>
-        </w:r>
-        <w:r>
-          <w:rPr>
-            <w:rStyle w:val="Hyperlink"/>
-            <w:sz w:val="22"/>
-            <w:szCs w:val="22"/>
-          </w:rPr>
-          <w:t>2</w:t>
-        </w:r>
-        <w:r>
-          <w:rPr>
-            <w:rStyle w:val="Hyperlink"/>
-            <w:sz w:val="22"/>
-            <w:szCs w:val="22"/>
-          </w:rPr>
-          <w:t>95</w:t>
+          <w:t>MGH 295</w:t>
         </w:r>
       </w:hyperlink>
     </w:p>
@@ -1570,12 +1578,14 @@
         </w:numPr>
         <w:ind w:left="1440"/>
         <w:rPr>
-          <w:sz w:val="22"/>
-          <w:szCs w:val="22"/>
-        </w:rPr>
-      </w:pPr>
-      <w:r>
-        <w:rPr>
+          <w:strike/>
+          <w:sz w:val="22"/>
+          <w:szCs w:val="22"/>
+        </w:rPr>
+      </w:pPr>
+      <w:r>
+        <w:rPr>
+          <w:strike/>
           <w:sz w:val="22"/>
           <w:szCs w:val="22"/>
         </w:rPr>
@@ -1585,6 +1595,7 @@
         <w:r>
           <w:rPr>
             <w:rStyle w:val="Hyperlink"/>
+            <w:strike/>
             <w:sz w:val="22"/>
             <w:szCs w:val="22"/>
           </w:rPr>
@@ -1837,12 +1848,14 @@
         <w:rPr>
           <w:sz w:val="22"/>
           <w:szCs w:val="22"/>
-        </w:rPr>
-      </w:pPr>
-      <w:r>
-        <w:rPr>
-          <w:sz w:val="22"/>
-          <w:szCs w:val="22"/>
+          <w:highlight w:val="yellow"/>
+        </w:rPr>
+      </w:pPr>
+      <w:r>
+        <w:rPr>
+          <w:sz w:val="22"/>
+          <w:szCs w:val="22"/>
+          <w:highlight w:val="yellow"/>
         </w:rPr>
         <w:t xml:space="preserve">STAT 559 – 11:30am-12:50pm in </w:t>
       </w:r>
@@ -1852,24 +1865,9 @@
             <w:rStyle w:val="Hyperlink"/>
             <w:sz w:val="22"/>
             <w:szCs w:val="22"/>
+            <w:highlight w:val="yellow"/>
           </w:rPr>
-          <w:t>MG</w:t>
-        </w:r>
-        <w:r>
-          <w:rPr>
-            <w:rStyle w:val="Hyperlink"/>
-            <w:sz w:val="22"/>
-            <w:szCs w:val="22"/>
-          </w:rPr>
-          <w:t>H</w:t>
-        </w:r>
-        <w:r>
-          <w:rPr>
-            <w:rStyle w:val="Hyperlink"/>
-            <w:sz w:val="22"/>
-            <w:szCs w:val="22"/>
-          </w:rPr>
-          <w:t xml:space="preserve"> 254</w:t>
+          <w:t>MGH 254</w:t>
         </w:r>
       </w:hyperlink>
     </w:p>
@@ -1913,12 +1911,14 @@
         </w:numPr>
         <w:ind w:left="1440"/>
         <w:rPr>
-          <w:sz w:val="22"/>
-          <w:szCs w:val="22"/>
-        </w:rPr>
-      </w:pPr>
-      <w:r>
-        <w:rPr>
+          <w:strike/>
+          <w:sz w:val="22"/>
+          <w:szCs w:val="22"/>
+        </w:rPr>
+      </w:pPr>
+      <w:r>
+        <w:rPr>
+          <w:strike/>
           <w:sz w:val="22"/>
           <w:szCs w:val="22"/>
         </w:rPr>
@@ -1926,6 +1926,7 @@
       </w:r>
       <w:r>
         <w:rPr>
+          <w:strike/>
           <w:sz w:val="22"/>
           <w:szCs w:val="22"/>
         </w:rPr>
@@ -1933,6 +1934,7 @@
       </w:r>
       <w:r>
         <w:rPr>
+          <w:strike/>
           <w:sz w:val="22"/>
           <w:szCs w:val="22"/>
         </w:rPr>
@@ -1942,6 +1944,7 @@
         <w:r>
           <w:rPr>
             <w:rStyle w:val="Hyperlink"/>
+            <w:strike/>
             <w:sz w:val="22"/>
             <w:szCs w:val="22"/>
           </w:rPr>
@@ -2019,6 +2022,63 @@
         <w:pStyle w:val="ListParagraph"/>
         <w:keepNext/>
         <w:keepLines/>
+        <w:numPr>
+          <w:ilvl w:val="3"/>
+          <w:numId w:val="1"/>
+        </w:numPr>
+        <w:rPr>
+          <w:sz w:val="22"/>
+          <w:szCs w:val="22"/>
+        </w:rPr>
+      </w:pPr>
+      <w:r>
+        <w:rPr>
+          <w:color w:val="A02B93" w:themeColor="accent5"/>
+          <w:sz w:val="22"/>
+          <w:szCs w:val="22"/>
+        </w:rPr>
+        <w:t xml:space="preserve">Still to do: </w:t>
+      </w:r>
+      <w:r>
+        <w:rPr>
+          <w:b/>
+          <w:bCs/>
+          <w:color w:val="C00000"/>
+          <w:sz w:val="22"/>
+          <w:szCs w:val="22"/>
+        </w:rPr>
+        <w:t>1.1.6</w:t>
+      </w:r>
+      <w:r>
+        <w:rPr>
+          <w:sz w:val="22"/>
+          <w:szCs w:val="22"/>
+        </w:rPr>
+        <w:t xml:space="preserve">, </w:t>
+      </w:r>
+      <w:r>
+        <w:rPr>
+          <w:b/>
+          <w:bCs/>
+          <w:color w:val="C00000"/>
+          <w:sz w:val="22"/>
+          <w:szCs w:val="22"/>
+        </w:rPr>
+        <w:t>1.1.11</w:t>
+      </w:r>
+      <w:r>
+        <w:rPr>
+          <w:sz w:val="22"/>
+          <w:szCs w:val="22"/>
+        </w:rPr>
+        <w:t>, 1.2.2, 1.2.5, 1.3.3, Problem 5 exercise</w:t>
+      </w:r>
+    </w:p>
+    <w:p>
+      <w:pPr>
+        <w:pStyle w:val="ListParagraph"/>
+        <w:keepNext/>
+        <w:keepLines/>
         <w:ind w:left="1440"/>
         <w:rPr>
           <w:sz w:val="22"/>
@@ -2074,6 +2134,7 @@
         <w:rPr>
           <w:b/>
           <w:bCs/>
+          <w:strike/>
           <w:color w:val="FF0000"/>
           <w:sz w:val="22"/>
           <w:szCs w:val="22"/>
@@ -2081,6 +2142,7 @@
       </w:pPr>
       <w:r>
         <w:rPr>
+          <w:strike/>
           <w:sz w:val="22"/>
           <w:szCs w:val="22"/>
         </w:rPr>
@@ -2090,44 +2152,37 @@
         <w:rPr>
           <w:b/>
           <w:bCs/>
+          <w:strike/>
           <w:color w:val="FF0000"/>
           <w:sz w:val="22"/>
           <w:szCs w:val="22"/>
         </w:rPr>
-        <w:t xml:space="preserve">DUE </w:t>
-      </w:r>
-      <w:r>
-        <w:rPr>
-          <w:b/>
-          <w:bCs/>
+        <w:t>DUE IN 2 DAYS (FRIDAY)</w:t>
+      </w:r>
+    </w:p>
+    <w:p>
+      <w:pPr>
+        <w:pStyle w:val="ListParagraph"/>
+        <w:keepNext/>
+        <w:keepLines/>
+        <w:numPr>
+          <w:ilvl w:val="3"/>
+          <w:numId w:val="1"/>
+        </w:numPr>
+        <w:rPr>
+          <w:b/>
+          <w:bCs/>
+          <w:strike/>
           <w:color w:val="FF0000"/>
           <w:sz w:val="22"/>
           <w:szCs w:val="22"/>
         </w:rPr>
-        <w:t>IN 2 DAYS (FRIDAY)</w:t>
-      </w:r>
-    </w:p>
-    <w:p>
-      <w:pPr>
-        <w:pStyle w:val="ListParagraph"/>
-        <w:keepNext/>
-        <w:keepLines/>
-        <w:numPr>
-          <w:ilvl w:val="3"/>
-          <w:numId w:val="1"/>
-        </w:numPr>
-        <w:rPr>
-          <w:b/>
-          <w:bCs/>
-          <w:color w:val="FF0000"/>
-          <w:sz w:val="22"/>
-          <w:szCs w:val="22"/>
-        </w:rPr>
-      </w:pPr>
-      <w:r>
-        <w:rPr>
-          <w:b/>
-          <w:bCs/>
+      </w:pPr>
+      <w:r>
+        <w:rPr>
+          <w:b/>
+          <w:bCs/>
+          <w:strike/>
           <w:sz w:val="22"/>
           <w:szCs w:val="22"/>
         </w:rPr>
@@ -2250,23 +2305,7 @@
             <w:sz w:val="22"/>
             <w:szCs w:val="22"/>
           </w:rPr>
-          <w:t>MG</w:t>
-        </w:r>
-        <w:r>
-          <w:rPr>
-            <w:rStyle w:val="Hyperlink"/>
-            <w:sz w:val="22"/>
-            <w:szCs w:val="22"/>
-          </w:rPr>
-          <w:t>H</w:t>
-        </w:r>
-        <w:r>
-          <w:rPr>
-            <w:rStyle w:val="Hyperlink"/>
-            <w:sz w:val="22"/>
-            <w:szCs w:val="22"/>
-          </w:rPr>
-          <w:t xml:space="preserve"> 295</w:t>
+          <w:t>MGH 295</w:t>
         </w:r>
       </w:hyperlink>
     </w:p>
@@ -2327,23 +2366,7 @@
             <w:sz w:val="22"/>
             <w:szCs w:val="22"/>
           </w:rPr>
-          <w:t xml:space="preserve">Counseling </w:t>
-        </w:r>
-        <w:r>
-          <w:rPr>
-            <w:rStyle w:val="Hyperlink"/>
-            <w:sz w:val="22"/>
-            <w:szCs w:val="22"/>
-          </w:rPr>
-          <w:t>C</w:t>
-        </w:r>
-        <w:r>
-          <w:rPr>
-            <w:rStyle w:val="Hyperlink"/>
-            <w:sz w:val="22"/>
-            <w:szCs w:val="22"/>
-          </w:rPr>
-          <w:t>enter</w:t>
+          <w:t>Counseling Center</w:t>
         </w:r>
       </w:hyperlink>
     </w:p>
@@ -2468,6 +2491,7 @@
         <w:rPr>
           <w:b/>
           <w:bCs/>
+          <w:strike/>
           <w:color w:val="FF0000"/>
           <w:sz w:val="22"/>
           <w:szCs w:val="22"/>
@@ -2476,6 +2500,7 @@
       <w:bookmarkStart w:id="9" w:name="_Toc162351915"/>
       <w:r>
         <w:rPr>
+          <w:strike/>
           <w:sz w:val="22"/>
           <w:szCs w:val="22"/>
         </w:rPr>
@@ -2485,44 +2510,37 @@
         <w:rPr>
           <w:b/>
           <w:bCs/>
+          <w:strike/>
           <w:color w:val="FF0000"/>
           <w:sz w:val="22"/>
           <w:szCs w:val="22"/>
         </w:rPr>
-        <w:t xml:space="preserve">DUE </w:t>
-      </w:r>
-      <w:r>
-        <w:rPr>
-          <w:b/>
-          <w:bCs/>
+        <w:t>DUE TOMORROW</w:t>
+      </w:r>
+    </w:p>
+    <w:p>
+      <w:pPr>
+        <w:pStyle w:val="ListParagraph"/>
+        <w:keepNext/>
+        <w:keepLines/>
+        <w:numPr>
+          <w:ilvl w:val="3"/>
+          <w:numId w:val="1"/>
+        </w:numPr>
+        <w:rPr>
+          <w:b/>
+          <w:bCs/>
+          <w:strike/>
           <w:color w:val="FF0000"/>
           <w:sz w:val="22"/>
           <w:szCs w:val="22"/>
         </w:rPr>
-        <w:t>TOMORROW</w:t>
-      </w:r>
-    </w:p>
-    <w:p>
-      <w:pPr>
-        <w:pStyle w:val="ListParagraph"/>
-        <w:keepNext/>
-        <w:keepLines/>
-        <w:numPr>
-          <w:ilvl w:val="3"/>
-          <w:numId w:val="1"/>
-        </w:numPr>
-        <w:rPr>
-          <w:b/>
-          <w:bCs/>
-          <w:color w:val="FF0000"/>
-          <w:sz w:val="22"/>
-          <w:szCs w:val="22"/>
-        </w:rPr>
-      </w:pPr>
-      <w:r>
-        <w:rPr>
-          <w:b/>
-          <w:bCs/>
+      </w:pPr>
+      <w:r>
+        <w:rPr>
+          <w:b/>
+          <w:bCs/>
+          <w:strike/>
           <w:sz w:val="22"/>
           <w:szCs w:val="22"/>
         </w:rPr>
@@ -2532,6 +2550,7 @@
         <w:rPr>
           <w:b/>
           <w:bCs/>
+          <w:strike/>
           <w:sz w:val="22"/>
           <w:szCs w:val="22"/>
         </w:rPr>
@@ -2541,6 +2560,7 @@
         <w:rPr>
           <w:b/>
           <w:bCs/>
+          <w:strike/>
           <w:sz w:val="22"/>
           <w:szCs w:val="22"/>
         </w:rPr>
@@ -2629,23 +2649,7 @@
             <w:sz w:val="22"/>
             <w:szCs w:val="22"/>
           </w:rPr>
-          <w:t>CMU B</w:t>
-        </w:r>
-        <w:r>
-          <w:rPr>
-            <w:rStyle w:val="Hyperlink"/>
-            <w:sz w:val="22"/>
-            <w:szCs w:val="22"/>
-          </w:rPr>
-          <w:t>-</w:t>
-        </w:r>
-        <w:r>
-          <w:rPr>
-            <w:rStyle w:val="Hyperlink"/>
-            <w:sz w:val="22"/>
-            <w:szCs w:val="22"/>
-          </w:rPr>
-          <w:t>023</w:t>
+          <w:t>CMU B-023</w:t>
         </w:r>
       </w:hyperlink>
     </w:p>
@@ -2678,23 +2682,7 @@
             <w:sz w:val="22"/>
             <w:szCs w:val="22"/>
           </w:rPr>
-          <w:t>MGH 2</w:t>
-        </w:r>
-        <w:r>
-          <w:rPr>
-            <w:rStyle w:val="Hyperlink"/>
-            <w:sz w:val="22"/>
-            <w:szCs w:val="22"/>
-          </w:rPr>
-          <w:t>5</w:t>
-        </w:r>
-        <w:r>
-          <w:rPr>
-            <w:rStyle w:val="Hyperlink"/>
-            <w:sz w:val="22"/>
-            <w:szCs w:val="22"/>
-          </w:rPr>
-          <w:t>4</w:t>
+          <w:t>MGH 254</w:t>
         </w:r>
       </w:hyperlink>
     </w:p>
@@ -2750,7 +2738,7 @@
           <w:sz w:val="22"/>
           <w:szCs w:val="22"/>
         </w:rPr>
-        <w:t>…</w:t>
+        <w:t>Lunch with Alana at 1:00pm (location not yet known)</w:t>
       </w:r>
     </w:p>
     <w:p>
@@ -2888,6 +2876,7 @@
         <w:rPr>
           <w:b/>
           <w:bCs/>
+          <w:strike/>
           <w:color w:val="FF0000"/>
           <w:sz w:val="22"/>
           <w:szCs w:val="22"/>
@@ -2895,6 +2884,7 @@
       </w:pPr>
       <w:r>
         <w:rPr>
+          <w:strike/>
           <w:sz w:val="22"/>
           <w:szCs w:val="22"/>
         </w:rPr>
@@ -2904,6 +2894,7 @@
         <w:rPr>
           <w:b/>
           <w:bCs/>
+          <w:strike/>
           <w:color w:val="FF0000"/>
           <w:sz w:val="22"/>
           <w:szCs w:val="22"/>
@@ -2923,6 +2914,7 @@
         <w:rPr>
           <w:b/>
           <w:bCs/>
+          <w:strike/>
           <w:color w:val="FF0000"/>
           <w:sz w:val="22"/>
           <w:szCs w:val="22"/>
@@ -2932,6 +2924,7 @@
         <w:rPr>
           <w:b/>
           <w:bCs/>
+          <w:strike/>
           <w:sz w:val="22"/>
           <w:szCs w:val="22"/>
         </w:rPr>

</xml_diff>

<commit_message>
updates to weeks 2 and 6
</commit_message>
<xml_diff>
--- a/agenda/week2.docx
+++ b/agenda/week2.docx
@@ -2254,12 +2254,14 @@
         </w:numPr>
         <w:ind w:left="1440"/>
         <w:rPr>
-          <w:sz w:val="22"/>
-          <w:szCs w:val="22"/>
-        </w:rPr>
-      </w:pPr>
-      <w:r>
-        <w:rPr>
+          <w:strike/>
+          <w:sz w:val="22"/>
+          <w:szCs w:val="22"/>
+        </w:rPr>
+      </w:pPr>
+      <w:r>
+        <w:rPr>
+          <w:strike/>
           <w:sz w:val="22"/>
           <w:szCs w:val="22"/>
         </w:rPr>
@@ -2269,6 +2271,7 @@
         <w:r>
           <w:rPr>
             <w:rStyle w:val="Hyperlink"/>
+            <w:strike/>
             <w:sz w:val="22"/>
             <w:szCs w:val="22"/>
           </w:rPr>
@@ -2287,12 +2290,14 @@
         </w:numPr>
         <w:ind w:left="1440"/>
         <w:rPr>
-          <w:sz w:val="22"/>
-          <w:szCs w:val="22"/>
-        </w:rPr>
-      </w:pPr>
-      <w:r>
-        <w:rPr>
+          <w:strike/>
+          <w:sz w:val="22"/>
+          <w:szCs w:val="22"/>
+        </w:rPr>
+      </w:pPr>
+      <w:r>
+        <w:rPr>
+          <w:strike/>
           <w:sz w:val="22"/>
           <w:szCs w:val="22"/>
         </w:rPr>
@@ -2302,6 +2307,7 @@
         <w:r>
           <w:rPr>
             <w:rStyle w:val="Hyperlink"/>
+            <w:strike/>
             <w:sz w:val="22"/>
             <w:szCs w:val="22"/>
           </w:rPr>
@@ -2348,12 +2354,14 @@
         </w:numPr>
         <w:ind w:left="1440"/>
         <w:rPr>
-          <w:sz w:val="22"/>
-          <w:szCs w:val="22"/>
-        </w:rPr>
-      </w:pPr>
-      <w:r>
-        <w:rPr>
+          <w:strike/>
+          <w:sz w:val="22"/>
+          <w:szCs w:val="22"/>
+        </w:rPr>
+      </w:pPr>
+      <w:r>
+        <w:rPr>
+          <w:strike/>
           <w:sz w:val="22"/>
           <w:szCs w:val="22"/>
         </w:rPr>
@@ -2363,6 +2371,7 @@
         <w:r>
           <w:rPr>
             <w:rStyle w:val="Hyperlink"/>
+            <w:strike/>
             <w:sz w:val="22"/>
             <w:szCs w:val="22"/>
           </w:rPr>
@@ -2502,7 +2511,22 @@
           <w:sz w:val="22"/>
           <w:szCs w:val="22"/>
         </w:rPr>
-        <w:t>, 1.2.5, 1.3.3, Problem 5 exercise</w:t>
+        <w:t xml:space="preserve">, </w:t>
+      </w:r>
+      <w:r>
+        <w:rPr>
+          <w:strike/>
+          <w:sz w:val="22"/>
+          <w:szCs w:val="22"/>
+        </w:rPr>
+        <w:t>1.2.5,</w:t>
+      </w:r>
+      <w:r>
+        <w:rPr>
+          <w:sz w:val="22"/>
+          <w:szCs w:val="22"/>
+        </w:rPr>
+        <w:t xml:space="preserve"> 1.3.3, Problem 5 exercise</w:t>
       </w:r>
     </w:p>
     <w:p>
@@ -2705,12 +2729,14 @@
         </w:numPr>
         <w:ind w:left="1440"/>
         <w:rPr>
-          <w:sz w:val="22"/>
-          <w:szCs w:val="22"/>
-        </w:rPr>
-      </w:pPr>
-      <w:r>
-        <w:rPr>
+          <w:strike/>
+          <w:sz w:val="22"/>
+          <w:szCs w:val="22"/>
+        </w:rPr>
+      </w:pPr>
+      <w:r>
+        <w:rPr>
+          <w:strike/>
           <w:sz w:val="22"/>
           <w:szCs w:val="22"/>
         </w:rPr>
@@ -2720,6 +2746,7 @@
         <w:r>
           <w:rPr>
             <w:rStyle w:val="Hyperlink"/>
+            <w:strike/>
             <w:sz w:val="22"/>
             <w:szCs w:val="22"/>
           </w:rPr>
@@ -2740,12 +2767,14 @@
         <w:rPr>
           <w:sz w:val="22"/>
           <w:szCs w:val="22"/>
-        </w:rPr>
-      </w:pPr>
-      <w:r>
-        <w:rPr>
-          <w:sz w:val="22"/>
-          <w:szCs w:val="22"/>
+          <w:highlight w:val="yellow"/>
+        </w:rPr>
+      </w:pPr>
+      <w:r>
+        <w:rPr>
+          <w:sz w:val="22"/>
+          <w:szCs w:val="22"/>
+          <w:highlight w:val="yellow"/>
         </w:rPr>
         <w:t xml:space="preserve">STAT 559 – 11:30am-12:50pm in </w:t>
       </w:r>
@@ -2755,6 +2784,7 @@
             <w:rStyle w:val="Hyperlink"/>
             <w:sz w:val="22"/>
             <w:szCs w:val="22"/>
+            <w:highlight w:val="yellow"/>
           </w:rPr>
           <w:t>MGH 254</w:t>
         </w:r>
@@ -2805,12 +2835,14 @@
         <w:rPr>
           <w:sz w:val="22"/>
           <w:szCs w:val="22"/>
-        </w:rPr>
-      </w:pPr>
-      <w:r>
-        <w:rPr>
-          <w:sz w:val="22"/>
-          <w:szCs w:val="22"/>
+          <w:highlight w:val="yellow"/>
+        </w:rPr>
+      </w:pPr>
+      <w:r>
+        <w:rPr>
+          <w:sz w:val="22"/>
+          <w:szCs w:val="22"/>
+          <w:highlight w:val="yellow"/>
         </w:rPr>
         <w:t>Lunch with Alana at 1:00pm (location not yet known)</w:t>
       </w:r>
@@ -2887,6 +2919,32 @@
           <w:szCs w:val="22"/>
         </w:rPr>
         <w:t>(due today at 11:59pm)</w:t>
+      </w:r>
+    </w:p>
+    <w:p>
+      <w:pPr>
+        <w:pStyle w:val="ListParagraph"/>
+        <w:keepNext/>
+        <w:keepLines/>
+        <w:numPr>
+          <w:ilvl w:val="3"/>
+          <w:numId w:val="1"/>
+        </w:numPr>
+        <w:rPr>
+          <w:color w:val="BF4E14" w:themeColor="accent2" w:themeShade="BF"/>
+          <w:sz w:val="22"/>
+          <w:szCs w:val="22"/>
+        </w:rPr>
+      </w:pPr>
+      <w:r>
+        <w:rPr>
+          <w:b/>
+          <w:bCs/>
+          <w:color w:val="BF4E14" w:themeColor="accent2" w:themeShade="BF"/>
+          <w:sz w:val="22"/>
+          <w:szCs w:val="22"/>
+        </w:rPr>
+        <w:t>FINISHED AND SUBMITTED ON TIME</w:t>
       </w:r>
     </w:p>
     <w:p>

</xml_diff>